<commit_message>
OOP updates mainly and backing up everything else
</commit_message>
<xml_diff>
--- a/MGMT_1224_Business/H2_HOMEWORK - Business Planning worksheet S2025.docx
+++ b/MGMT_1224_Business/H2_HOMEWORK - Business Planning worksheet S2025.docx
@@ -24,31 +24,20 @@
     </w:p>
     <w:p>
       <w:pPr>
-        <w:rPr>
-          <w:b/>
-          <w:bCs/>
-          <w:sz w:val="40"/>
-          <w:szCs w:val="40"/>
-        </w:rPr>
-      </w:pPr>
-      <w:r>
-        <w:rPr>
-          <w:rFonts w:ascii="Segoe UI Emoji" w:hAnsi="Segoe UI Emoji" w:cs="Segoe UI Emoji"/>
-          <w:b/>
-          <w:bCs/>
-          <w:sz w:val="40"/>
-          <w:szCs w:val="40"/>
-        </w:rPr>
-        <w:t>🔹</w:t>
-      </w:r>
-      <w:r>
-        <w:rPr>
-          <w:b/>
-          <w:bCs/>
-          <w:sz w:val="40"/>
-          <w:szCs w:val="40"/>
-        </w:rPr>
-        <w:t xml:space="preserve"> Assignment Overview</w:t>
+        <w:jc w:val="center"/>
+        <w:rPr>
+          <w:b/>
+          <w:bCs/>
+          <w:u w:val="single"/>
+        </w:rPr>
+      </w:pPr>
+      <w:r>
+        <w:rPr>
+          <w:b/>
+          <w:bCs/>
+          <w:u w:val="single"/>
+        </w:rPr>
+        <w:t>[TEMPLATE STARTS BELOW]</w:t>
       </w:r>
     </w:p>
     <w:p>
@@ -58,962 +47,47 @@
         </w:pBdr>
       </w:pPr>
       <w:r>
-        <w:t xml:space="preserve">You will collaborate with a partner to complete a strategic and operational planning worksheet for an </w:t>
-      </w:r>
-      <w:r>
-        <w:rPr>
-          <w:b/>
-          <w:bCs/>
-        </w:rPr>
-        <w:t>imaginary public library</w:t>
-      </w:r>
-      <w:r>
-        <w:t xml:space="preserve"> located in rural south-western Ontario. While working in pairs is encouraged, </w:t>
-      </w:r>
-      <w:r>
-        <w:rPr>
-          <w:b/>
-          <w:bCs/>
-        </w:rPr>
-        <w:t>each student must submit their own completed worksheet</w:t>
-      </w:r>
-      <w:r>
-        <w:t>.</w:t>
+        <w:rPr>
+          <w:b/>
+          <w:bCs/>
+        </w:rPr>
+        <w:t>Durham College — MGMT 1224</w:t>
+      </w:r>
+      <w:r>
+        <w:rPr>
+          <w:b/>
+          <w:bCs/>
+        </w:rPr>
+        <w:t xml:space="preserve"> (Section#)</w:t>
+      </w:r>
+      <w:r>
+        <w:br/>
+      </w:r>
+      <w:r>
+        <w:rPr>
+          <w:b/>
+          <w:bCs/>
+        </w:rPr>
+        <w:t>Assignment Title:</w:t>
+      </w:r>
+      <w:r>
+        <w:t xml:space="preserve"> H2 – Business Planning Worksheet</w:t>
+      </w:r>
+      <w:r>
+        <w:br/>
+      </w:r>
+      <w:r>
+        <w:rPr>
+          <w:b/>
+          <w:bCs/>
+        </w:rPr>
+        <w:t>Due Date:</w:t>
       </w:r>
       <w:r>
         <w:t xml:space="preserve"> </w:t>
       </w:r>
       <w:r>
-        <w:t xml:space="preserve">Use </w:t>
-      </w:r>
-      <w:r>
-        <w:rPr>
-          <w:b/>
-          <w:bCs/>
-        </w:rPr>
-        <w:t>Week 2 PowerPoint slides</w:t>
-      </w:r>
-      <w:r>
-        <w:t xml:space="preserve"> and other course resources (e.g., Thunder Bay Strategic Plan) to guide your work.</w:t>
-      </w:r>
-    </w:p>
-    <w:p>
-      <w:pPr>
-        <w:pBdr>
-          <w:bottom w:val="single" w:sz="6" w:space="1" w:color="auto"/>
-        </w:pBdr>
-        <w:rPr>
-          <w:b/>
-          <w:bCs/>
-        </w:rPr>
-      </w:pPr>
-      <w:r>
-        <w:rPr>
-          <w:rFonts w:ascii="Segoe UI Emoji" w:hAnsi="Segoe UI Emoji" w:cs="Segoe UI Emoji"/>
-          <w:b/>
-          <w:bCs/>
-        </w:rPr>
-        <w:t>✅</w:t>
-      </w:r>
-      <w:r>
-        <w:rPr>
-          <w:b/>
-          <w:bCs/>
-        </w:rPr>
-        <w:t xml:space="preserve"> Submission Checklist</w:t>
-      </w:r>
-    </w:p>
-    <w:p>
-      <w:pPr>
-        <w:numPr>
-          <w:ilvl w:val="0"/>
-          <w:numId w:val="10"/>
-        </w:numPr>
-      </w:pPr>
-      <w:r>
-        <w:t xml:space="preserve">Use template </w:t>
-      </w:r>
-    </w:p>
-    <w:p>
-      <w:pPr>
-        <w:numPr>
-          <w:ilvl w:val="0"/>
-          <w:numId w:val="10"/>
-        </w:numPr>
-      </w:pPr>
-      <w:r>
-        <w:t>Mission Statement</w:t>
-      </w:r>
-    </w:p>
-    <w:p>
-      <w:pPr>
-        <w:numPr>
-          <w:ilvl w:val="0"/>
-          <w:numId w:val="10"/>
-        </w:numPr>
-      </w:pPr>
-      <w:r>
-        <w:t>SWOT Analysis</w:t>
-      </w:r>
-    </w:p>
-    <w:p>
-      <w:pPr>
-        <w:numPr>
-          <w:ilvl w:val="0"/>
-          <w:numId w:val="10"/>
-        </w:numPr>
-      </w:pPr>
-      <w:r>
-        <w:t>Stakeholder Methods</w:t>
-      </w:r>
-    </w:p>
-    <w:p>
-      <w:pPr>
-        <w:numPr>
-          <w:ilvl w:val="0"/>
-          <w:numId w:val="10"/>
-        </w:numPr>
-      </w:pPr>
-      <w:r>
-        <w:t>Strategic Direction + 3 Goals</w:t>
-      </w:r>
-    </w:p>
-    <w:p>
-      <w:pPr>
-        <w:numPr>
-          <w:ilvl w:val="0"/>
-          <w:numId w:val="10"/>
-        </w:numPr>
-      </w:pPr>
-      <w:r>
-        <w:t>SMART Operational Goal</w:t>
-      </w:r>
-    </w:p>
-    <w:p>
-      <w:pPr>
-        <w:numPr>
-          <w:ilvl w:val="0"/>
-          <w:numId w:val="10"/>
-        </w:numPr>
-      </w:pPr>
-      <w:r>
-        <w:t>Reflection</w:t>
-      </w:r>
-    </w:p>
-    <w:p>
-      <w:pPr>
-        <w:numPr>
-          <w:ilvl w:val="0"/>
-          <w:numId w:val="10"/>
-        </w:numPr>
-      </w:pPr>
-      <w:r>
-        <w:t>Proofread for grammar/spelling</w:t>
-      </w:r>
-    </w:p>
-    <w:p>
-      <w:pPr>
-        <w:numPr>
-          <w:ilvl w:val="0"/>
-          <w:numId w:val="10"/>
-        </w:numPr>
-      </w:pPr>
-      <w:r>
-        <w:t>Submit to DC Connect before due date</w:t>
-      </w:r>
-    </w:p>
-    <w:p>
-      <w:pPr>
-        <w:pBdr>
-          <w:bottom w:val="single" w:sz="6" w:space="1" w:color="auto"/>
-        </w:pBdr>
-        <w:rPr>
-          <w:rFonts w:ascii="Segoe UI Emoji" w:hAnsi="Segoe UI Emoji" w:cs="Segoe UI Emoji"/>
-          <w:b/>
-          <w:bCs/>
-        </w:rPr>
-      </w:pPr>
-    </w:p>
-    <w:p>
-      <w:pPr>
-        <w:pBdr>
-          <w:bottom w:val="single" w:sz="6" w:space="1" w:color="auto"/>
-        </w:pBdr>
-        <w:rPr>
-          <w:b/>
-          <w:bCs/>
-        </w:rPr>
-      </w:pPr>
-      <w:r>
-        <w:rPr>
-          <w:rFonts w:ascii="Segoe UI Emoji" w:hAnsi="Segoe UI Emoji" w:cs="Segoe UI Emoji"/>
-          <w:b/>
-          <w:bCs/>
-        </w:rPr>
-        <w:t>📊</w:t>
-      </w:r>
-      <w:r>
-        <w:rPr>
-          <w:b/>
-          <w:bCs/>
-        </w:rPr>
-        <w:t xml:space="preserve"> Evaluation Rubric – H2: Business Planning Worksheet</w:t>
-      </w:r>
-    </w:p>
-    <w:p>
-      <w:pPr>
-        <w:pBdr>
-          <w:bottom w:val="single" w:sz="6" w:space="1" w:color="auto"/>
-        </w:pBdr>
-      </w:pPr>
-      <w:r>
-        <w:rPr>
-          <w:b/>
-          <w:bCs/>
-        </w:rPr>
-        <w:t>Total: 15 Marks (5 marks per category)</w:t>
-      </w:r>
-    </w:p>
-    <w:tbl>
-      <w:tblPr>
-        <w:tblW w:w="0" w:type="auto"/>
-        <w:tblCellSpacing w:w="15" w:type="dxa"/>
-        <w:tblCellMar>
-          <w:top w:w="15" w:type="dxa"/>
-          <w:left w:w="15" w:type="dxa"/>
-          <w:bottom w:w="15" w:type="dxa"/>
-          <w:right w:w="15" w:type="dxa"/>
-        </w:tblCellMar>
-        <w:tblLook w:val="04A0" w:firstRow="1" w:lastRow="0" w:firstColumn="1" w:lastColumn="0" w:noHBand="0" w:noVBand="1"/>
-      </w:tblPr>
-      <w:tblGrid>
-        <w:gridCol w:w="1419"/>
-        <w:gridCol w:w="1932"/>
-        <w:gridCol w:w="2100"/>
-        <w:gridCol w:w="2025"/>
-        <w:gridCol w:w="1884"/>
-      </w:tblGrid>
-      <w:tr>
-        <w:trPr>
-          <w:tblHeader/>
-          <w:tblCellSpacing w:w="15" w:type="dxa"/>
-        </w:trPr>
-        <w:tc>
-          <w:tcPr>
-            <w:tcW w:w="0" w:type="auto"/>
-            <w:vAlign w:val="center"/>
-            <w:hideMark/>
-          </w:tcPr>
-          <w:p>
-            <w:pPr>
-              <w:pBdr>
-                <w:bottom w:val="single" w:sz="6" w:space="1" w:color="auto"/>
-              </w:pBdr>
-              <w:rPr>
-                <w:b/>
-                <w:bCs/>
-                <w:sz w:val="12"/>
-                <w:szCs w:val="12"/>
-              </w:rPr>
-            </w:pPr>
-            <w:r>
-              <w:rPr>
-                <w:b/>
-                <w:bCs/>
-                <w:sz w:val="12"/>
-                <w:szCs w:val="12"/>
-              </w:rPr>
-              <w:t>Criteria</w:t>
-            </w:r>
-          </w:p>
-        </w:tc>
-        <w:tc>
-          <w:tcPr>
-            <w:tcW w:w="0" w:type="auto"/>
-            <w:vAlign w:val="center"/>
-            <w:hideMark/>
-          </w:tcPr>
-          <w:p>
-            <w:pPr>
-              <w:pBdr>
-                <w:bottom w:val="single" w:sz="6" w:space="1" w:color="auto"/>
-              </w:pBdr>
-              <w:rPr>
-                <w:b/>
-                <w:bCs/>
-                <w:sz w:val="12"/>
-                <w:szCs w:val="12"/>
-              </w:rPr>
-            </w:pPr>
-            <w:r>
-              <w:rPr>
-                <w:b/>
-                <w:bCs/>
-                <w:sz w:val="12"/>
-                <w:szCs w:val="12"/>
-              </w:rPr>
-              <w:t>Level 1</w:t>
-            </w:r>
-            <w:r>
-              <w:rPr>
-                <w:b/>
-                <w:bCs/>
-                <w:sz w:val="12"/>
-                <w:szCs w:val="12"/>
-              </w:rPr>
-              <w:t xml:space="preserve"> (</w:t>
-            </w:r>
-            <w:r>
-              <w:rPr>
-                <w:b/>
-                <w:bCs/>
-                <w:i/>
-                <w:iCs/>
-                <w:sz w:val="12"/>
-                <w:szCs w:val="12"/>
-              </w:rPr>
-              <w:t>1 mark)</w:t>
-            </w:r>
-          </w:p>
-        </w:tc>
-        <w:tc>
-          <w:tcPr>
-            <w:tcW w:w="0" w:type="auto"/>
-            <w:vAlign w:val="center"/>
-            <w:hideMark/>
-          </w:tcPr>
-          <w:p>
-            <w:pPr>
-              <w:pBdr>
-                <w:bottom w:val="single" w:sz="6" w:space="1" w:color="auto"/>
-              </w:pBdr>
-              <w:rPr>
-                <w:b/>
-                <w:bCs/>
-                <w:sz w:val="12"/>
-                <w:szCs w:val="12"/>
-              </w:rPr>
-            </w:pPr>
-            <w:r>
-              <w:rPr>
-                <w:b/>
-                <w:bCs/>
-                <w:sz w:val="12"/>
-                <w:szCs w:val="12"/>
-              </w:rPr>
-              <w:t>Level 2</w:t>
-            </w:r>
-            <w:r>
-              <w:rPr>
-                <w:b/>
-                <w:bCs/>
-                <w:sz w:val="12"/>
-                <w:szCs w:val="12"/>
-              </w:rPr>
-              <w:t xml:space="preserve"> </w:t>
-            </w:r>
-            <w:r>
-              <w:rPr>
-                <w:b/>
-                <w:bCs/>
-                <w:i/>
-                <w:iCs/>
-                <w:sz w:val="12"/>
-                <w:szCs w:val="12"/>
-              </w:rPr>
-              <w:t>(2–2.5 marks)</w:t>
-            </w:r>
-          </w:p>
-        </w:tc>
-        <w:tc>
-          <w:tcPr>
-            <w:tcW w:w="0" w:type="auto"/>
-            <w:vAlign w:val="center"/>
-            <w:hideMark/>
-          </w:tcPr>
-          <w:p>
-            <w:pPr>
-              <w:pBdr>
-                <w:bottom w:val="single" w:sz="6" w:space="1" w:color="auto"/>
-              </w:pBdr>
-              <w:rPr>
-                <w:b/>
-                <w:bCs/>
-                <w:sz w:val="12"/>
-                <w:szCs w:val="12"/>
-              </w:rPr>
-            </w:pPr>
-            <w:r>
-              <w:rPr>
-                <w:b/>
-                <w:bCs/>
-                <w:sz w:val="12"/>
-                <w:szCs w:val="12"/>
-              </w:rPr>
-              <w:t>Level 3</w:t>
-            </w:r>
-            <w:r>
-              <w:rPr>
-                <w:b/>
-                <w:bCs/>
-                <w:sz w:val="12"/>
-                <w:szCs w:val="12"/>
-              </w:rPr>
-              <w:t xml:space="preserve"> </w:t>
-            </w:r>
-            <w:r>
-              <w:rPr>
-                <w:b/>
-                <w:bCs/>
-                <w:i/>
-                <w:iCs/>
-                <w:sz w:val="12"/>
-                <w:szCs w:val="12"/>
-              </w:rPr>
-              <w:t>(3–4 marks)</w:t>
-            </w:r>
-          </w:p>
-        </w:tc>
-        <w:tc>
-          <w:tcPr>
-            <w:tcW w:w="0" w:type="auto"/>
-            <w:vAlign w:val="center"/>
-            <w:hideMark/>
-          </w:tcPr>
-          <w:p>
-            <w:pPr>
-              <w:pBdr>
-                <w:bottom w:val="single" w:sz="6" w:space="1" w:color="auto"/>
-              </w:pBdr>
-              <w:rPr>
-                <w:b/>
-                <w:bCs/>
-                <w:sz w:val="12"/>
-                <w:szCs w:val="12"/>
-              </w:rPr>
-            </w:pPr>
-            <w:r>
-              <w:rPr>
-                <w:b/>
-                <w:bCs/>
-                <w:sz w:val="12"/>
-                <w:szCs w:val="12"/>
-              </w:rPr>
-              <w:t>Level 4</w:t>
-            </w:r>
-            <w:r>
-              <w:rPr>
-                <w:b/>
-                <w:bCs/>
-                <w:sz w:val="12"/>
-                <w:szCs w:val="12"/>
-              </w:rPr>
-              <w:t xml:space="preserve"> </w:t>
-            </w:r>
-            <w:r>
-              <w:rPr>
-                <w:b/>
-                <w:bCs/>
-                <w:i/>
-                <w:iCs/>
-                <w:sz w:val="12"/>
-                <w:szCs w:val="12"/>
-              </w:rPr>
-              <w:t>(5 marks)</w:t>
-            </w:r>
-          </w:p>
-        </w:tc>
-      </w:tr>
-      <w:tr>
-        <w:trPr>
-          <w:tblCellSpacing w:w="15" w:type="dxa"/>
-        </w:trPr>
-        <w:tc>
-          <w:tcPr>
-            <w:tcW w:w="0" w:type="auto"/>
-            <w:vAlign w:val="center"/>
-            <w:hideMark/>
-          </w:tcPr>
-          <w:p>
-            <w:pPr>
-              <w:pBdr>
-                <w:bottom w:val="single" w:sz="6" w:space="1" w:color="auto"/>
-              </w:pBdr>
-              <w:rPr>
-                <w:sz w:val="12"/>
-                <w:szCs w:val="12"/>
-              </w:rPr>
-            </w:pPr>
-            <w:r>
-              <w:rPr>
-                <w:b/>
-                <w:bCs/>
-                <w:sz w:val="12"/>
-                <w:szCs w:val="12"/>
-              </w:rPr>
-              <w:t>1. Writing Quality</w:t>
-            </w:r>
-            <w:r>
-              <w:rPr>
-                <w:sz w:val="12"/>
-                <w:szCs w:val="12"/>
-              </w:rPr>
-              <w:br/>
-            </w:r>
-            <w:r>
-              <w:rPr>
-                <w:i/>
-                <w:iCs/>
-                <w:sz w:val="12"/>
-                <w:szCs w:val="12"/>
-              </w:rPr>
-              <w:t>Grammar, spelling, structure, clarity</w:t>
-            </w:r>
-          </w:p>
-        </w:tc>
-        <w:tc>
-          <w:tcPr>
-            <w:tcW w:w="0" w:type="auto"/>
-            <w:vAlign w:val="center"/>
-            <w:hideMark/>
-          </w:tcPr>
-          <w:p>
-            <w:pPr>
-              <w:pBdr>
-                <w:bottom w:val="single" w:sz="6" w:space="1" w:color="auto"/>
-              </w:pBdr>
-              <w:rPr>
-                <w:sz w:val="12"/>
-                <w:szCs w:val="12"/>
-              </w:rPr>
-            </w:pPr>
-            <w:r>
-              <w:rPr>
-                <w:sz w:val="12"/>
-                <w:szCs w:val="12"/>
-              </w:rPr>
-              <w:t>Writing is unclear or poorly structured. Frequent errors disrupt meaning.</w:t>
-            </w:r>
-          </w:p>
-        </w:tc>
-        <w:tc>
-          <w:tcPr>
-            <w:tcW w:w="0" w:type="auto"/>
-            <w:vAlign w:val="center"/>
-            <w:hideMark/>
-          </w:tcPr>
-          <w:p>
-            <w:pPr>
-              <w:pBdr>
-                <w:bottom w:val="single" w:sz="6" w:space="1" w:color="auto"/>
-              </w:pBdr>
-              <w:rPr>
-                <w:sz w:val="12"/>
-                <w:szCs w:val="12"/>
-              </w:rPr>
-            </w:pPr>
-            <w:r>
-              <w:rPr>
-                <w:sz w:val="12"/>
-                <w:szCs w:val="12"/>
-              </w:rPr>
-              <w:t>Some unclear writing; errors may distract. Inconsistent formatting.</w:t>
-            </w:r>
-          </w:p>
-        </w:tc>
-        <w:tc>
-          <w:tcPr>
-            <w:tcW w:w="0" w:type="auto"/>
-            <w:vAlign w:val="center"/>
-            <w:hideMark/>
-          </w:tcPr>
-          <w:p>
-            <w:pPr>
-              <w:pBdr>
-                <w:bottom w:val="single" w:sz="6" w:space="1" w:color="auto"/>
-              </w:pBdr>
-              <w:rPr>
-                <w:sz w:val="12"/>
-                <w:szCs w:val="12"/>
-              </w:rPr>
-            </w:pPr>
-            <w:r>
-              <w:rPr>
-                <w:sz w:val="12"/>
-                <w:szCs w:val="12"/>
-              </w:rPr>
-              <w:t>Mostly clear and organized. Minor errors do not interfere.</w:t>
-            </w:r>
-          </w:p>
-        </w:tc>
-        <w:tc>
-          <w:tcPr>
-            <w:tcW w:w="0" w:type="auto"/>
-            <w:vAlign w:val="center"/>
-            <w:hideMark/>
-          </w:tcPr>
-          <w:p>
-            <w:pPr>
-              <w:pBdr>
-                <w:bottom w:val="single" w:sz="6" w:space="1" w:color="auto"/>
-              </w:pBdr>
-              <w:rPr>
-                <w:sz w:val="12"/>
-                <w:szCs w:val="12"/>
-              </w:rPr>
-            </w:pPr>
-            <w:r>
-              <w:rPr>
-                <w:sz w:val="12"/>
-                <w:szCs w:val="12"/>
-              </w:rPr>
-              <w:t>Clear, concise, well-organized. Free of errors. Strong formatting.</w:t>
-            </w:r>
-          </w:p>
-        </w:tc>
-      </w:tr>
-      <w:tr>
-        <w:trPr>
-          <w:tblCellSpacing w:w="15" w:type="dxa"/>
-        </w:trPr>
-        <w:tc>
-          <w:tcPr>
-            <w:tcW w:w="0" w:type="auto"/>
-            <w:vAlign w:val="center"/>
-            <w:hideMark/>
-          </w:tcPr>
-          <w:p>
-            <w:pPr>
-              <w:pBdr>
-                <w:bottom w:val="single" w:sz="6" w:space="1" w:color="auto"/>
-              </w:pBdr>
-              <w:rPr>
-                <w:sz w:val="12"/>
-                <w:szCs w:val="12"/>
-              </w:rPr>
-            </w:pPr>
-            <w:r>
-              <w:rPr>
-                <w:b/>
-                <w:bCs/>
-                <w:sz w:val="12"/>
-                <w:szCs w:val="12"/>
-              </w:rPr>
-              <w:t>2. Content &amp; Application of Concepts</w:t>
-            </w:r>
-            <w:r>
-              <w:rPr>
-                <w:sz w:val="12"/>
-                <w:szCs w:val="12"/>
-              </w:rPr>
-              <w:br/>
-            </w:r>
-            <w:r>
-              <w:rPr>
-                <w:i/>
-                <w:iCs/>
-                <w:sz w:val="12"/>
-                <w:szCs w:val="12"/>
-              </w:rPr>
-              <w:t>Mission, SWOT, strategy, SMART goals, stakeholder insights</w:t>
-            </w:r>
-          </w:p>
-        </w:tc>
-        <w:tc>
-          <w:tcPr>
-            <w:tcW w:w="0" w:type="auto"/>
-            <w:vAlign w:val="center"/>
-            <w:hideMark/>
-          </w:tcPr>
-          <w:p>
-            <w:pPr>
-              <w:pBdr>
-                <w:bottom w:val="single" w:sz="6" w:space="1" w:color="auto"/>
-              </w:pBdr>
-              <w:rPr>
-                <w:sz w:val="12"/>
-                <w:szCs w:val="12"/>
-              </w:rPr>
-            </w:pPr>
-            <w:r>
-              <w:rPr>
-                <w:sz w:val="12"/>
-                <w:szCs w:val="12"/>
-              </w:rPr>
-              <w:t>Limited or inaccurate application of course concepts. Responses are vague or off-topic.</w:t>
-            </w:r>
-          </w:p>
-        </w:tc>
-        <w:tc>
-          <w:tcPr>
-            <w:tcW w:w="0" w:type="auto"/>
-            <w:vAlign w:val="center"/>
-            <w:hideMark/>
-          </w:tcPr>
-          <w:p>
-            <w:pPr>
-              <w:pBdr>
-                <w:bottom w:val="single" w:sz="6" w:space="1" w:color="auto"/>
-              </w:pBdr>
-              <w:rPr>
-                <w:sz w:val="12"/>
-                <w:szCs w:val="12"/>
-              </w:rPr>
-            </w:pPr>
-            <w:r>
-              <w:rPr>
-                <w:sz w:val="12"/>
-                <w:szCs w:val="12"/>
-              </w:rPr>
-              <w:t>Partial understanding; lacks depth or clarity. Minimal use of stakeholder info or planning models.</w:t>
-            </w:r>
-          </w:p>
-        </w:tc>
-        <w:tc>
-          <w:tcPr>
-            <w:tcW w:w="0" w:type="auto"/>
-            <w:vAlign w:val="center"/>
-            <w:hideMark/>
-          </w:tcPr>
-          <w:p>
-            <w:pPr>
-              <w:pBdr>
-                <w:bottom w:val="single" w:sz="6" w:space="1" w:color="auto"/>
-              </w:pBdr>
-              <w:rPr>
-                <w:sz w:val="12"/>
-                <w:szCs w:val="12"/>
-              </w:rPr>
-            </w:pPr>
-            <w:r>
-              <w:rPr>
-                <w:sz w:val="12"/>
-                <w:szCs w:val="12"/>
-              </w:rPr>
-              <w:t>Clear understanding with appropriate application of course content.</w:t>
-            </w:r>
-          </w:p>
-        </w:tc>
-        <w:tc>
-          <w:tcPr>
-            <w:tcW w:w="0" w:type="auto"/>
-            <w:vAlign w:val="center"/>
-            <w:hideMark/>
-          </w:tcPr>
-          <w:p>
-            <w:pPr>
-              <w:pBdr>
-                <w:bottom w:val="single" w:sz="6" w:space="1" w:color="auto"/>
-              </w:pBdr>
-              <w:rPr>
-                <w:sz w:val="12"/>
-                <w:szCs w:val="12"/>
-              </w:rPr>
-            </w:pPr>
-            <w:r>
-              <w:rPr>
-                <w:sz w:val="12"/>
-                <w:szCs w:val="12"/>
-              </w:rPr>
-              <w:t>Insightful, thorough integration of strategic planning concepts and stakeholder needs.</w:t>
-            </w:r>
-          </w:p>
-        </w:tc>
-      </w:tr>
-      <w:tr>
-        <w:trPr>
-          <w:tblCellSpacing w:w="15" w:type="dxa"/>
-        </w:trPr>
-        <w:tc>
-          <w:tcPr>
-            <w:tcW w:w="0" w:type="auto"/>
-            <w:vAlign w:val="center"/>
-            <w:hideMark/>
-          </w:tcPr>
-          <w:p>
-            <w:pPr>
-              <w:pBdr>
-                <w:bottom w:val="single" w:sz="6" w:space="1" w:color="auto"/>
-              </w:pBdr>
-              <w:rPr>
-                <w:sz w:val="12"/>
-                <w:szCs w:val="12"/>
-              </w:rPr>
-            </w:pPr>
-            <w:r>
-              <w:rPr>
-                <w:b/>
-                <w:bCs/>
-                <w:sz w:val="12"/>
-                <w:szCs w:val="12"/>
-              </w:rPr>
-              <w:t>3. References, Formatting &amp; GenAI Usage</w:t>
-            </w:r>
-            <w:r>
-              <w:rPr>
-                <w:sz w:val="12"/>
-                <w:szCs w:val="12"/>
-              </w:rPr>
-              <w:br/>
-            </w:r>
-            <w:r>
-              <w:rPr>
-                <w:i/>
-                <w:iCs/>
-                <w:sz w:val="12"/>
-                <w:szCs w:val="12"/>
-              </w:rPr>
-              <w:t>APA style, assignment structure, ethical AI use</w:t>
-            </w:r>
-          </w:p>
-        </w:tc>
-        <w:tc>
-          <w:tcPr>
-            <w:tcW w:w="0" w:type="auto"/>
-            <w:vAlign w:val="center"/>
-            <w:hideMark/>
-          </w:tcPr>
-          <w:p>
-            <w:pPr>
-              <w:pBdr>
-                <w:bottom w:val="single" w:sz="6" w:space="1" w:color="auto"/>
-              </w:pBdr>
-              <w:rPr>
-                <w:sz w:val="12"/>
-                <w:szCs w:val="12"/>
-              </w:rPr>
-            </w:pPr>
-            <w:r>
-              <w:rPr>
-                <w:sz w:val="12"/>
-                <w:szCs w:val="12"/>
-              </w:rPr>
-              <w:t>No references or formatting. Assignment structure ignored. GenAI use is missing or unethical.</w:t>
-            </w:r>
-          </w:p>
-        </w:tc>
-        <w:tc>
-          <w:tcPr>
-            <w:tcW w:w="0" w:type="auto"/>
-            <w:vAlign w:val="center"/>
-            <w:hideMark/>
-          </w:tcPr>
-          <w:p>
-            <w:pPr>
-              <w:pBdr>
-                <w:bottom w:val="single" w:sz="6" w:space="1" w:color="auto"/>
-              </w:pBdr>
-              <w:rPr>
-                <w:sz w:val="12"/>
-                <w:szCs w:val="12"/>
-              </w:rPr>
-            </w:pPr>
-            <w:r>
-              <w:rPr>
-                <w:sz w:val="12"/>
-                <w:szCs w:val="12"/>
-              </w:rPr>
-              <w:t>Inconsistent or basic references. Formatting is weak. GenAI usage is unclear.</w:t>
-            </w:r>
-          </w:p>
-        </w:tc>
-        <w:tc>
-          <w:tcPr>
-            <w:tcW w:w="0" w:type="auto"/>
-            <w:vAlign w:val="center"/>
-            <w:hideMark/>
-          </w:tcPr>
-          <w:p>
-            <w:pPr>
-              <w:pBdr>
-                <w:bottom w:val="single" w:sz="6" w:space="1" w:color="auto"/>
-              </w:pBdr>
-              <w:rPr>
-                <w:sz w:val="12"/>
-                <w:szCs w:val="12"/>
-              </w:rPr>
-            </w:pPr>
-            <w:r>
-              <w:rPr>
-                <w:sz w:val="12"/>
-                <w:szCs w:val="12"/>
-              </w:rPr>
-              <w:t>Mostly correct APA citations. Format generally followed. GenAI use (if any) is acknowledged.</w:t>
-            </w:r>
-          </w:p>
-        </w:tc>
-        <w:tc>
-          <w:tcPr>
-            <w:tcW w:w="0" w:type="auto"/>
-            <w:vAlign w:val="center"/>
-            <w:hideMark/>
-          </w:tcPr>
-          <w:p>
-            <w:pPr>
-              <w:pBdr>
-                <w:bottom w:val="single" w:sz="6" w:space="1" w:color="auto"/>
-              </w:pBdr>
-              <w:rPr>
-                <w:sz w:val="12"/>
-                <w:szCs w:val="12"/>
-              </w:rPr>
-            </w:pPr>
-            <w:r>
-              <w:rPr>
-                <w:sz w:val="12"/>
-                <w:szCs w:val="12"/>
-              </w:rPr>
-              <w:t>Accurate APA citations. Fully follows structure. Transparent, ethical GenAI use (if used).</w:t>
-            </w:r>
-          </w:p>
-        </w:tc>
-      </w:tr>
-    </w:tbl>
-    <w:p>
-      <w:pPr>
-        <w:pBdr>
-          <w:bottom w:val="single" w:sz="6" w:space="1" w:color="auto"/>
-        </w:pBdr>
-      </w:pPr>
-    </w:p>
-    <w:p>
-      <w:pPr>
-        <w:jc w:val="center"/>
-        <w:rPr>
-          <w:b/>
-          <w:bCs/>
-          <w:u w:val="single"/>
-        </w:rPr>
-      </w:pPr>
-      <w:r>
-        <w:rPr>
-          <w:b/>
-          <w:bCs/>
-          <w:u w:val="single"/>
-        </w:rPr>
-        <w:t>[TEMPLATE STARTS BELOW]</w:t>
-      </w:r>
-    </w:p>
-    <w:p>
-      <w:pPr>
-        <w:pBdr>
-          <w:bottom w:val="single" w:sz="6" w:space="1" w:color="auto"/>
-        </w:pBdr>
-      </w:pPr>
-      <w:r>
-        <w:rPr>
-          <w:b/>
-          <w:bCs/>
-        </w:rPr>
-        <w:lastRenderedPageBreak/>
-        <w:t>Durham College — MGMT 1224</w:t>
-      </w:r>
-      <w:r>
-        <w:rPr>
-          <w:b/>
-          <w:bCs/>
-        </w:rPr>
-        <w:t xml:space="preserve"> (Section#)</w:t>
+        <w:t>2025/05/27</w:t>
       </w:r>
       <w:r>
         <w:br/>
@@ -1023,42 +97,13 @@
           <w:b/>
           <w:bCs/>
         </w:rPr>
-        <w:t>Assignment Title:</w:t>
-      </w:r>
-      <w:r>
-        <w:t xml:space="preserve"> H2 – Business Planning Worksheet</w:t>
-      </w:r>
-      <w:r>
-        <w:br/>
-      </w:r>
-      <w:r>
-        <w:rPr>
-          <w:b/>
-          <w:bCs/>
-        </w:rPr>
-        <w:t>Due Date:</w:t>
-      </w:r>
-      <w:r>
-        <w:t xml:space="preserve"> [Insert Date]</w:t>
-      </w:r>
-      <w:r>
-        <w:br/>
-      </w:r>
-      <w:r>
-        <w:rPr>
-          <w:b/>
-          <w:bCs/>
-        </w:rPr>
         <w:t>Student Name:</w:t>
       </w:r>
       <w:r>
-        <w:t xml:space="preserve"> [Insert </w:t>
-      </w:r>
-      <w:r>
-        <w:t>Name</w:t>
-      </w:r>
-      <w:r>
-        <w:t>]</w:t>
+        <w:t xml:space="preserve"> </w:t>
+      </w:r>
+      <w:r>
+        <w:t>Nischal Shrestha Kasula</w:t>
       </w:r>
       <w:r>
         <w:br/>
@@ -1198,7 +243,7 @@
       </w:pPr>
       <w:r>
         <w:pict w14:anchorId="4E81493F">
-          <v:rect id="_x0000_i1122" style="width:0;height:1.5pt" o:hralign="center" o:hrstd="t" o:hr="t" fillcolor="#a0a0a0" stroked="f"/>
+          <v:rect id="_x0000_i1025" style="width:0;height:1.5pt" o:hralign="center" o:hrstd="t" o:hr="t" fillcolor="#a0a0a0" stroked="f"/>
         </w:pict>
       </w:r>
     </w:p>
@@ -1207,7 +252,44 @@
         <w:pBdr>
           <w:bottom w:val="single" w:sz="6" w:space="1" w:color="auto"/>
         </w:pBdr>
-      </w:pPr>
+        <w:rPr>
+          <w:lang w:val="en-CA"/>
+        </w:rPr>
+      </w:pPr>
+      <w:r>
+        <w:rPr>
+          <w:lang w:val="en-CA"/>
+        </w:rPr>
+        <w:t xml:space="preserve">The </w:t>
+      </w:r>
+      <w:r>
+        <w:rPr>
+          <w:b/>
+          <w:bCs/>
+          <w:lang w:val="en-CA"/>
+        </w:rPr>
+        <w:t>Southwestern Ontario Rural Public Library</w:t>
+      </w:r>
+      <w:r>
+        <w:rPr>
+          <w:lang w:val="en-CA"/>
+        </w:rPr>
+        <w:t xml:space="preserve"> fosters </w:t>
+      </w:r>
+      <w:r>
+        <w:rPr>
+          <w:b/>
+          <w:bCs/>
+          <w:lang w:val="en-CA"/>
+        </w:rPr>
+        <w:t>lifelong learning, cultural enrichment, and equal access to information</w:t>
+      </w:r>
+      <w:r>
+        <w:rPr>
+          <w:lang w:val="en-CA"/>
+        </w:rPr>
+        <w:t xml:space="preserve"> for all community members. Through inclusive programs, technology-driven resources, and partnerships, we empower individuals to discover, engage, and grow.</w:t>
+      </w:r>
     </w:p>
     <w:p>
       <w:pPr>
@@ -1244,21 +326,7 @@
           <w:b/>
           <w:bCs/>
         </w:rPr>
-        <w:t xml:space="preserve">Quizlet </w:t>
-      </w:r>
-      <w:r>
-        <w:rPr>
-          <w:b/>
-          <w:bCs/>
-        </w:rPr>
-        <w:t>card</w:t>
-      </w:r>
-      <w:r>
-        <w:rPr>
-          <w:b/>
-          <w:bCs/>
-        </w:rPr>
-        <w:t xml:space="preserve"> </w:t>
+        <w:t xml:space="preserve">Quizlet card </w:t>
       </w:r>
       <w:r>
         <w:rPr>
@@ -1298,9 +366,7 @@
         </w:numPr>
       </w:pPr>
       <w:r>
-        <w:pict w14:anchorId="30AABBB8">
-          <v:rect id="_x0000_i1091" style="width:0;height:1.5pt" o:hralign="center" o:hrstd="t" o:hr="t" fillcolor="#a0a0a0" stroked="f"/>
-        </w:pict>
+        <w:t>Friendly and Well-Trained staffs.</w:t>
       </w:r>
     </w:p>
     <w:p>
@@ -1311,9 +377,7 @@
         </w:numPr>
       </w:pPr>
       <w:r>
-        <w:pict w14:anchorId="20F04701">
-          <v:rect id="_x0000_i1092" style="width:0;height:1.5pt" o:hralign="center" o:hrstd="t" o:hr="t" fillcolor="#a0a0a0" stroked="f"/>
-        </w:pict>
+        <w:t>Strong Community Engagement</w:t>
       </w:r>
     </w:p>
     <w:p>
@@ -1324,9 +388,7 @@
         </w:numPr>
       </w:pPr>
       <w:r>
-        <w:pict w14:anchorId="3CE0BDF1">
-          <v:rect id="_x0000_i1093" style="width:0;height:1.5pt" o:hralign="center" o:hrstd="t" o:hr="t" fillcolor="#a0a0a0" stroked="f"/>
-        </w:pict>
+        <w:t>Diverse Collections (including digital ones)</w:t>
       </w:r>
     </w:p>
     <w:p>
@@ -1349,9 +411,7 @@
         </w:numPr>
       </w:pPr>
       <w:r>
-        <w:pict w14:anchorId="14E39275">
-          <v:rect id="_x0000_i1094" style="width:0;height:1.5pt" o:hralign="center" o:hrstd="t" o:hr="t" fillcolor="#a0a0a0" stroked="f"/>
-        </w:pict>
+        <w:t>Limited Fundings</w:t>
       </w:r>
     </w:p>
     <w:p>
@@ -1362,9 +422,7 @@
         </w:numPr>
       </w:pPr>
       <w:r>
-        <w:pict w14:anchorId="7976460D">
-          <v:rect id="_x0000_i1095" style="width:0;height:1.5pt" o:hralign="center" o:hrstd="t" o:hr="t" fillcolor="#a0a0a0" stroked="f"/>
-        </w:pict>
+        <w:t>Gaps in technology training for staffs.</w:t>
       </w:r>
     </w:p>
     <w:p>
@@ -1375,9 +433,7 @@
         </w:numPr>
       </w:pPr>
       <w:r>
-        <w:pict w14:anchorId="496A5FBA">
-          <v:rect id="_x0000_i1096" style="width:0;height:1.5pt" o:hralign="center" o:hrstd="t" o:hr="t" fillcolor="#a0a0a0" stroked="f"/>
-        </w:pict>
+        <w:t>Inconsistent program advertisements.</w:t>
       </w:r>
     </w:p>
     <w:p>
@@ -1400,9 +456,7 @@
         </w:numPr>
       </w:pPr>
       <w:r>
-        <w:pict w14:anchorId="10E737EB">
-          <v:rect id="_x0000_i1097" style="width:0;height:1.5pt" o:hralign="center" o:hrstd="t" o:hr="t" fillcolor="#a0a0a0" stroked="f"/>
-        </w:pict>
+        <w:t>Potential partnerships with local schools and businesses</w:t>
       </w:r>
     </w:p>
     <w:p>
@@ -1413,9 +467,7 @@
         </w:numPr>
       </w:pPr>
       <w:r>
-        <w:pict w14:anchorId="1158E194">
-          <v:rect id="_x0000_i1098" style="width:0;height:1.5pt" o:hralign="center" o:hrstd="t" o:hr="t" fillcolor="#a0a0a0" stroked="f"/>
-        </w:pict>
+        <w:t>Expanding virtual services to rural residents.</w:t>
       </w:r>
     </w:p>
     <w:p>
@@ -1426,9 +478,8 @@
         </w:numPr>
       </w:pPr>
       <w:r>
-        <w:pict w14:anchorId="19D2AEE1">
-          <v:rect id="_x0000_i1099" style="width:0;height:1.5pt" o:hralign="center" o:hrstd="t" o:hr="t" fillcolor="#a0a0a0" stroked="f"/>
-        </w:pict>
+        <w:lastRenderedPageBreak/>
+        <w:t>Granting opportunities for digital literacy</w:t>
       </w:r>
     </w:p>
     <w:p>
@@ -1450,11 +501,11 @@
           <w:numId w:val="8"/>
         </w:numPr>
       </w:pPr>
-      <w:r>
-        <w:pict w14:anchorId="428BA57C">
-          <v:rect id="_x0000_i1100" style="width:0;height:1.5pt" o:hralign="center" o:hrstd="t" o:hr="t" fillcolor="#a0a0a0" stroked="f"/>
-        </w:pict>
-      </w:r>
+      <w:proofErr w:type="spellStart"/>
+      <w:r>
+        <w:t>Ebooks</w:t>
+      </w:r>
+      <w:proofErr w:type="spellEnd"/>
     </w:p>
     <w:p>
       <w:pPr>
@@ -1464,9 +515,7 @@
         </w:numPr>
       </w:pPr>
       <w:r>
-        <w:pict w14:anchorId="02586549">
-          <v:rect id="_x0000_i1101" style="width:0;height:1.5pt" o:hralign="center" o:hrstd="t" o:hr="t" fillcolor="#a0a0a0" stroked="f"/>
-        </w:pict>
+        <w:t>Declining physical visits due to changing reader habits</w:t>
       </w:r>
     </w:p>
     <w:p>
@@ -1477,10 +526,15 @@
         </w:numPr>
       </w:pPr>
       <w:r>
-        <w:lastRenderedPageBreak/>
-        <w:pict w14:anchorId="2EA2A033">
-          <v:rect id="_x0000_i1113" style="width:0;height:1.5pt" o:hralign="center" o:hrstd="t" o:hr="t" fillcolor="#a0a0a0" stroked="f"/>
-        </w:pict>
+        <w:t xml:space="preserve">Competition </w:t>
+      </w:r>
+      <w:proofErr w:type="spellStart"/>
+      <w:r>
+        <w:t>form</w:t>
+      </w:r>
+      <w:proofErr w:type="spellEnd"/>
+      <w:r>
+        <w:t xml:space="preserve"> digital content providers</w:t>
       </w:r>
     </w:p>
     <w:p>
@@ -1575,16 +629,17 @@
     </w:p>
     <w:p>
       <w:r>
-        <w:pict w14:anchorId="7D56624F">
-          <v:rect id="_x0000_i1160" style="width:0;height:1.5pt" o:hralign="center" o:hrstd="t" o:hr="t" fillcolor="#a0a0a0" stroked="f"/>
-        </w:pict>
-      </w:r>
-    </w:p>
-    <w:p>
-      <w:r>
-        <w:pict w14:anchorId="76065D0B">
-          <v:rect id="_x0000_i1161" style="width:0;height:1.5pt" o:hralign="center" o:hrstd="t" o:hr="t" fillcolor="#a0a0a0" stroked="f"/>
-        </w:pict>
+        <w:t>Community Surveys (online/offline)</w:t>
+      </w:r>
+    </w:p>
+    <w:p>
+      <w:r>
+        <w:t>Social media polls and meetings</w:t>
+      </w:r>
+    </w:p>
+    <w:p>
+      <w:r>
+        <w:t>Focusing groups with residents and businesses</w:t>
       </w:r>
     </w:p>
     <w:p>
@@ -1652,9 +707,7 @@
     </w:p>
     <w:p>
       <w:r>
-        <w:pict w14:anchorId="6D2C6202">
-          <v:rect id="_x0000_i1162" style="width:0;height:1.5pt" o:hralign="center" o:hrstd="t" o:hr="t" fillcolor="#a0a0a0" stroked="f"/>
-        </w:pict>
+        <w:t>Enhancing digital accessibility</w:t>
       </w:r>
     </w:p>
     <w:p>
@@ -1693,9 +746,10 @@
         </w:numPr>
       </w:pPr>
       <w:r>
-        <w:pict w14:anchorId="5AB8E009">
-          <v:rect id="_x0000_i1163" style="width:0;height:1.5pt" o:hralign="center" o:hrstd="t" o:hr="t" fillcolor="#a0a0a0" stroked="f"/>
-        </w:pict>
+        <w:t>Improve public awareness of library e-services through targeted marketing</w:t>
+      </w:r>
+      <w:r>
+        <w:t>.</w:t>
       </w:r>
     </w:p>
     <w:p>
@@ -1706,9 +760,10 @@
         </w:numPr>
       </w:pPr>
       <w:r>
-        <w:pict w14:anchorId="0177961C">
-          <v:rect id="_x0000_i1164" style="width:0;height:1.5pt" o:hralign="center" o:hrstd="t" o:hr="t" fillcolor="#a0a0a0" stroked="f"/>
-        </w:pict>
+        <w:t>Train staff and volunteers to support digital literacy initiative</w:t>
+      </w:r>
+      <w:r>
+        <w:t>s.</w:t>
       </w:r>
     </w:p>
     <w:p>
@@ -1719,9 +774,7 @@
         </w:numPr>
       </w:pPr>
       <w:r>
-        <w:pict w14:anchorId="63C665AB">
-          <v:rect id="_x0000_i1165" style="width:0;height:1.5pt" o:hralign="center" o:hrstd="t" o:hr="t" fillcolor="#a0a0a0" stroked="f"/>
-        </w:pict>
+        <w:t xml:space="preserve">Upgrading digital infrastructure for seamless user experience. </w:t>
       </w:r>
     </w:p>
     <w:p>
@@ -1772,10 +825,17 @@
       </w:r>
     </w:p>
     <w:p>
-      <w:r>
-        <w:pict w14:anchorId="321283AF">
-          <v:rect id="_x0000_i1208" style="width:0;height:1.5pt" o:hralign="center" o:hrstd="t" o:hr="t" fillcolor="#a0a0a0" stroked="f"/>
-        </w:pict>
+      <w:pPr>
+        <w:rPr>
+          <w:lang w:val="en-CA"/>
+        </w:rPr>
+      </w:pPr>
+      <w:r>
+        <w:rPr>
+          <w:lang w:val="en-CA"/>
+        </w:rPr>
+        <w:lastRenderedPageBreak/>
+        <w:t>Expand digital literacy programs for seniors and underserved groups.</w:t>
       </w:r>
     </w:p>
     <w:p>
@@ -1789,9 +849,7 @@
     </w:p>
     <w:p>
       <w:r>
-        <w:pict w14:anchorId="0B52A0AD">
-          <v:rect id="_x0000_i1209" style="width:0;height:1.5pt" o:hralign="center" o:hrstd="t" o:hr="t" fillcolor="#a0a0a0" stroked="f"/>
-        </w:pict>
+        <w:t>Conducting at least four digital literacy programs/workshops per quarter, reaching 80 participants annually.</w:t>
       </w:r>
     </w:p>
     <w:p>
@@ -1805,26 +863,29 @@
     </w:p>
     <w:p>
       <w:r>
-        <w:pict w14:anchorId="7BEAC6FD">
-          <v:rect id="_x0000_i1210" style="width:0;height:1.5pt" o:hralign="center" o:hrstd="t" o:hr="t" fillcolor="#a0a0a0" stroked="f"/>
-        </w:pict>
-      </w:r>
-    </w:p>
-    <w:p>
-      <w:r>
-        <w:rPr>
-          <w:b/>
-          <w:bCs/>
-        </w:rPr>
-        <w:lastRenderedPageBreak/>
+        <w:t>Leveraging government grants and partnerships with local tech organizations.</w:t>
+      </w:r>
+    </w:p>
+    <w:p>
+      <w:r>
+        <w:rPr>
+          <w:b/>
+          <w:bCs/>
+        </w:rPr>
         <w:t>R – Relevant:</w:t>
       </w:r>
     </w:p>
     <w:p>
-      <w:r>
-        <w:pict w14:anchorId="78E0D650">
-          <v:rect id="_x0000_i1211" style="width:0;height:1.5pt" o:hralign="center" o:hrstd="t" o:hr="t" fillcolor="#a0a0a0" stroked="f"/>
-        </w:pict>
+      <w:pPr>
+        <w:rPr>
+          <w:lang w:val="en-CA"/>
+        </w:rPr>
+      </w:pPr>
+      <w:r>
+        <w:rPr>
+          <w:lang w:val="en-CA"/>
+        </w:rPr>
+        <w:t>Addresses the community’s need for technology education and accessibility.</w:t>
       </w:r>
     </w:p>
     <w:p>
@@ -1837,10 +898,16 @@
       </w:r>
     </w:p>
     <w:p>
-      <w:r>
-        <w:pict w14:anchorId="648AA562">
-          <v:rect id="_x0000_i1212" style="width:0;height:1.5pt" o:hralign="center" o:hrstd="t" o:hr="t" fillcolor="#a0a0a0" stroked="f"/>
-        </w:pict>
+      <w:pPr>
+        <w:rPr>
+          <w:lang w:val="en-CA"/>
+        </w:rPr>
+      </w:pPr>
+      <w:r>
+        <w:rPr>
+          <w:lang w:val="en-CA"/>
+        </w:rPr>
+        <w:t>Fully implement by Q3 2026, with quarterly progress assessments.</w:t>
       </w:r>
     </w:p>
     <w:p>
@@ -1862,10 +929,28 @@
       </w:r>
     </w:p>
     <w:p>
-      <w:r>
-        <w:pict w14:anchorId="35F79737">
-          <v:rect id="_x0000_i1213" style="width:0;height:1.5pt" o:hralign="center" o:hrstd="t" o:hr="t" fillcolor="#a0a0a0" stroked="f"/>
-        </w:pict>
+      <w:pPr>
+        <w:rPr>
+          <w:lang w:val="en-CA"/>
+        </w:rPr>
+      </w:pPr>
+      <w:r>
+        <w:rPr>
+          <w:lang w:val="en-CA"/>
+        </w:rPr>
+        <w:t xml:space="preserve">By Q3 2026, the library will host four digital literacy workshops per quarter, ensuring at least </w:t>
+      </w:r>
+      <w:r>
+        <w:rPr>
+          <w:lang w:val="en-CA"/>
+        </w:rPr>
+        <w:t xml:space="preserve">80 </w:t>
+      </w:r>
+      <w:r>
+        <w:rPr>
+          <w:lang w:val="en-CA"/>
+        </w:rPr>
+        <w:t>participants annually gain essential technology skills to navigate online resources.</w:t>
       </w:r>
     </w:p>
     <w:p>
@@ -1913,15 +998,25 @@
     </w:p>
     <w:p>
       <w:r>
-        <w:pict w14:anchorId="2F859CD7">
-          <v:rect id="_x0000_i1256" style="width:0;height:1.5pt" o:hralign="center" o:hrstd="t" o:hr="t" fillcolor="#a0a0a0" stroked="f"/>
-        </w:pict>
+        <w:t>Understanding mission statements, strategic planning, and operational goals helps create structured, impactful initiatives</w:t>
+      </w:r>
+      <w:r>
+        <w:t xml:space="preserve"> that align with an organization’s vision. These skills are vital for future leadership roles, ensuring effective decision making, resource allocation and </w:t>
+      </w:r>
+      <w:r>
+        <w:t>long-term</w:t>
+      </w:r>
+      <w:r>
+        <w:t xml:space="preserve"> </w:t>
+      </w:r>
+      <w:r>
+        <w:t>sustainability.</w:t>
       </w:r>
     </w:p>
     <w:p>
       <w:r>
         <w:pict w14:anchorId="33DEA9B7">
-          <v:rect id="_x0000_i1257" style="width:0;height:1.5pt" o:hralign="center" o:hrstd="t" o:hr="t" fillcolor="#a0a0a0" stroked="f"/>
+          <v:rect id="_x0000_i1026" style="width:0;height:1.5pt" o:hralign="center" o:hrstd="t" o:hr="t" fillcolor="#a0a0a0" stroked="f"/>
         </w:pict>
       </w:r>
     </w:p>
@@ -3629,6 +2724,7 @@
   <w:style w:type="character" w:default="1" w:styleId="DefaultParagraphFont">
     <w:name w:val="Default Paragraph Font"/>
     <w:uiPriority w:val="1"/>
+    <w:semiHidden/>
     <w:unhideWhenUsed/>
   </w:style>
   <w:style w:type="table" w:default="1" w:styleId="TableNormal">
@@ -4209,6 +3305,21 @@
 </file>
 
 <file path=customXml/item1.xml><?xml version="1.0" encoding="utf-8"?>
+<?mso-contentType ?>
+<FormTemplates xmlns="http://schemas.microsoft.com/sharepoint/v3/contenttype/forms">
+  <Display>DocumentLibraryForm</Display>
+  <Edit>DocumentLibraryForm</Edit>
+  <New>DocumentLibraryForm</New>
+</FormTemplates>
+</file>
+
+<file path=customXml/item2.xml><?xml version="1.0" encoding="utf-8"?>
+<p:properties xmlns:p="http://schemas.microsoft.com/office/2006/metadata/properties" xmlns:xsi="http://www.w3.org/2001/XMLSchema-instance" xmlns:pc="http://schemas.microsoft.com/office/infopath/2007/PartnerControls">
+  <documentManagement/>
+</p:properties>
+</file>
+
+<file path=customXml/item3.xml><?xml version="1.0" encoding="utf-8"?>
 <ct:contentTypeSchema xmlns:ct="http://schemas.microsoft.com/office/2006/metadata/contentType" xmlns:ma="http://schemas.microsoft.com/office/2006/metadata/properties/metaAttributes" ct:_="" ma:_="" ma:contentTypeName="Document" ma:contentTypeID="0x0101007F46E1EE071CCC43B4616188E5B9C8DE" ma:contentTypeVersion="0" ma:contentTypeDescription="Create a new document." ma:contentTypeScope="" ma:versionID="925ced588e87f93cf985ddff6635252f">
   <xsd:schema xmlns:xsd="http://www.w3.org/2001/XMLSchema" xmlns:xs="http://www.w3.org/2001/XMLSchema" xmlns:p="http://schemas.microsoft.com/office/2006/metadata/properties" targetNamespace="http://schemas.microsoft.com/office/2006/metadata/properties" ma:root="true" ma:fieldsID="0967b7be50301903c78f9c39c6fd9af8">
     <xsd:element name="properties">
@@ -4322,33 +3433,10 @@
 </ct:contentTypeSchema>
 </file>
 
-<file path=customXml/item2.xml><?xml version="1.0" encoding="utf-8"?>
-<p:properties xmlns:p="http://schemas.microsoft.com/office/2006/metadata/properties" xmlns:xsi="http://www.w3.org/2001/XMLSchema-instance" xmlns:pc="http://schemas.microsoft.com/office/infopath/2007/PartnerControls">
-  <documentManagement/>
-</p:properties>
-</file>
-
-<file path=customXml/item3.xml><?xml version="1.0" encoding="utf-8"?>
-<?mso-contentType ?>
-<FormTemplates xmlns="http://schemas.microsoft.com/sharepoint/v3/contenttype/forms">
-  <Display>DocumentLibraryForm</Display>
-  <Edit>DocumentLibraryForm</Edit>
-  <New>DocumentLibraryForm</New>
-</FormTemplates>
-</file>
-
 <file path=customXml/itemProps1.xml><?xml version="1.0" encoding="utf-8"?>
-<ds:datastoreItem xmlns:ds="http://schemas.openxmlformats.org/officeDocument/2006/customXml" ds:itemID="{C584128A-D14C-4062-9C8E-61D7C88A621C}">
+<ds:datastoreItem xmlns:ds="http://schemas.openxmlformats.org/officeDocument/2006/customXml" ds:itemID="{F12ECFB9-BCBB-4B7A-B56E-FD0977050C39}">
   <ds:schemaRefs>
-    <ds:schemaRef ds:uri="http://schemas.microsoft.com/office/2006/metadata/contentType"/>
-    <ds:schemaRef ds:uri="http://schemas.microsoft.com/office/2006/metadata/properties/metaAttributes"/>
-    <ds:schemaRef ds:uri="http://www.w3.org/2001/XMLSchema"/>
-    <ds:schemaRef ds:uri="http://schemas.microsoft.com/office/2006/metadata/properties"/>
-    <ds:schemaRef ds:uri="http://schemas.openxmlformats.org/package/2006/metadata/core-properties"/>
-    <ds:schemaRef ds:uri="http://purl.org/dc/elements/1.1/"/>
-    <ds:schemaRef ds:uri="http://purl.org/dc/terms/"/>
-    <ds:schemaRef ds:uri="http://schemas.microsoft.com/internal/obd"/>
-    <ds:schemaRef ds:uri="http://schemas.microsoft.com/office/infopath/2007/PartnerControls"/>
+    <ds:schemaRef ds:uri="http://schemas.microsoft.com/sharepoint/v3/contenttype/forms"/>
   </ds:schemaRefs>
 </ds:datastoreItem>
 </file>
@@ -4363,9 +3451,17 @@
 </file>
 
 <file path=customXml/itemProps3.xml><?xml version="1.0" encoding="utf-8"?>
-<ds:datastoreItem xmlns:ds="http://schemas.openxmlformats.org/officeDocument/2006/customXml" ds:itemID="{F12ECFB9-BCBB-4B7A-B56E-FD0977050C39}">
+<ds:datastoreItem xmlns:ds="http://schemas.openxmlformats.org/officeDocument/2006/customXml" ds:itemID="{C584128A-D14C-4062-9C8E-61D7C88A621C}">
   <ds:schemaRefs>
-    <ds:schemaRef ds:uri="http://schemas.microsoft.com/sharepoint/v3/contenttype/forms"/>
+    <ds:schemaRef ds:uri="http://schemas.microsoft.com/office/2006/metadata/contentType"/>
+    <ds:schemaRef ds:uri="http://schemas.microsoft.com/office/2006/metadata/properties/metaAttributes"/>
+    <ds:schemaRef ds:uri="http://www.w3.org/2001/XMLSchema"/>
+    <ds:schemaRef ds:uri="http://schemas.microsoft.com/office/2006/metadata/properties"/>
+    <ds:schemaRef ds:uri="http://schemas.openxmlformats.org/package/2006/metadata/core-properties"/>
+    <ds:schemaRef ds:uri="http://purl.org/dc/elements/1.1/"/>
+    <ds:schemaRef ds:uri="http://purl.org/dc/terms/"/>
+    <ds:schemaRef ds:uri="http://schemas.microsoft.com/internal/obd"/>
+    <ds:schemaRef ds:uri="http://schemas.microsoft.com/office/infopath/2007/PartnerControls"/>
   </ds:schemaRefs>
 </ds:datastoreItem>
 </file>
</xml_diff>